<commit_message>
update translate and readme
</commit_message>
<xml_diff>
--- a/src/paxos_synod/docs/lamport-paxos.docx
+++ b/src/paxos_synod/docs/lamport-paxos.docx
@@ -19010,11 +19010,7 @@
       <w:pPr>
         <w:pStyle w:val="Normal"/>
         <w:jc w:val="left"/>
-        <w:rPr>
-          <w:i w:val="false"/>
-          <w:i w:val="false"/>
-          <w:iCs w:val="false"/>
-        </w:rPr>
+        <w:rPr/>
       </w:pPr>
       <w:r>
         <w:rPr>
@@ -21160,14 +21156,7 @@
           <w:i w:val="false"/>
           <w:iCs w:val="false"/>
         </w:rPr>
-        <w:t>一开始，单调性条件通过给每一次查询新建一个法令实现。</w:t>
-      </w:r>
-      <w:r>
-        <w:rPr>
-          <w:i w:val="false"/>
-          <w:iCs w:val="false"/>
-        </w:rPr>
-        <w:t>如果</w:t>
+        <w:t>一开始，单调性条件通过给每一次查询新建一个法令实现。如果</w:t>
       </w:r>
       <w:r>
         <w:rPr>
@@ -21226,14 +21215,7 @@
           <w:i w:val="false"/>
           <w:iCs w:val="false"/>
         </w:rPr>
-        <w:t>8</w:t>
-      </w:r>
-      <w:r>
-        <w:rPr>
-          <w:i w:val="false"/>
-          <w:iCs w:val="false"/>
-        </w:rPr>
-        <w:t xml:space="preserve">7: Citizen </w:t>
+        <w:t xml:space="preserve">87: Citizen </w:t>
       </w:r>
       <w:r>
         <w:rPr>
@@ -21310,14 +21292,7 @@
           <w:i w:val="false"/>
           <w:iCs w:val="false"/>
         </w:rPr>
-        <w:t>条法令的</w:t>
-      </w:r>
-      <w:r>
-        <w:rPr>
-          <w:i w:val="false"/>
-          <w:iCs w:val="false"/>
-        </w:rPr>
-        <w:t>完整的账本来知道当前的橄榄税。如果市民</w:t>
+        <w:t>条法令的完整的账本来知道当前的橄榄税。如果市民</w:t>
       </w:r>
       <w:r>
         <w:rPr>
@@ -21920,14 +21895,7 @@
           <w:i w:val="false"/>
           <w:iCs w:val="false"/>
         </w:rPr>
-        <w:t>时</w:t>
-      </w:r>
-      <w:r>
-        <w:rPr>
-          <w:i w:val="false"/>
-          <w:iCs w:val="false"/>
-        </w:rPr>
-        <w:t>，他通知商人因为法令</w:t>
+        <w:t>时，他通知商人因为法令</w:t>
       </w:r>
       <w:r>
         <w:rPr>
@@ -22388,14 +22356,7 @@
           <w:i w:val="false"/>
           <w:iCs w:val="false"/>
         </w:rPr>
-        <w:t>人满足了单调性条件</w:t>
-      </w:r>
-      <w:r>
-        <w:rPr>
-          <w:i w:val="false"/>
-          <w:iCs w:val="false"/>
-        </w:rPr>
-        <w:t>，但是普通市民不喜欢记住法令序号。再一次，</w:t>
+        <w:t>人满足了单调性条件，但是普通市民不喜欢记住法令序号。再一次，</w:t>
       </w:r>
       <w:r>
         <w:rPr>
@@ -22462,14 +22423,7 @@
           <w:i w:val="false"/>
           <w:iCs w:val="false"/>
         </w:rPr>
-        <w:t>为了避免当前状态的冲突定义</w:t>
-      </w:r>
-      <w:r>
-        <w:rPr>
-          <w:i w:val="false"/>
-          <w:iCs w:val="false"/>
-        </w:rPr>
-        <w:t>，</w:t>
+        <w:t>为了避免当前状态的冲突定义，</w:t>
       </w:r>
       <w:r>
         <w:rPr>
@@ -22536,14 +22490,7 @@
           <w:i w:val="false"/>
           <w:iCs w:val="false"/>
         </w:rPr>
-        <w:t>多区域查询也不难被处理</w:t>
-      </w:r>
-      <w:r>
-        <w:rPr>
-          <w:i w:val="false"/>
-          <w:iCs w:val="false"/>
-        </w:rPr>
-        <w:t>。当商人</w:t>
+        <w:t>多区域查询也不难被处理。当商人</w:t>
       </w:r>
       <w:r>
         <w:rPr>
@@ -22670,28 +22617,7 @@
           <w:i w:val="false"/>
           <w:iCs w:val="false"/>
         </w:rPr>
-        <w:t>这个方法很好</w:t>
-      </w:r>
-      <w:r>
-        <w:rPr>
-          <w:i w:val="false"/>
-          <w:iCs w:val="false"/>
-        </w:rPr>
-        <w:t>，</w:t>
-      </w:r>
-      <w:r>
-        <w:rPr>
-          <w:i w:val="false"/>
-          <w:iCs w:val="false"/>
-        </w:rPr>
-        <w:t>直到需要一次性对多个区域进行大修改的情况发生</w:t>
-      </w:r>
-      <w:r>
-        <w:rPr>
-          <w:i w:val="false"/>
-          <w:iCs w:val="false"/>
-        </w:rPr>
-        <w:t>。</w:t>
+        <w:t>这个方法很好，直到需要一次性对多个区域进行大修改的情况发生。</w:t>
       </w:r>
       <w:r>
         <w:rPr>
@@ -22712,11 +22638,7 @@
       <w:pPr>
         <w:pStyle w:val="Normal"/>
         <w:jc w:val="left"/>
-        <w:rPr>
-          <w:i w:val="false"/>
-          <w:i w:val="false"/>
-          <w:iCs w:val="false"/>
-        </w:rPr>
+        <w:rPr/>
       </w:pPr>
       <w:r>
         <w:rPr>
@@ -22759,7 +22681,214 @@
           <w:i w:val="false"/>
           <w:iCs w:val="false"/>
         </w:rPr>
-        <w:t>历史上肯定有一些不诚实的立法者存在。</w:t>
+        <w:t>历史上肯定有一些不诚实的立法者存在。一旦被抓到，就可能</w:t>
+      </w:r>
+      <w:r>
+        <w:rPr>
+          <w:i w:val="false"/>
+          <w:iCs w:val="false"/>
+        </w:rPr>
+        <w:t>被放逐。通过发送矛盾的信息，一个恶意的立法者可能造成不同的立法者的账本不一致。不一致也可能是由于诚实的立法者或信使的失误。</w:t>
+      </w:r>
+    </w:p>
+    <w:p>
+      <w:pPr>
+        <w:pStyle w:val="Normal"/>
+        <w:jc w:val="left"/>
+        <w:rPr/>
+      </w:pPr>
+      <w:r>
+        <w:rPr>
+          <w:i w:val="false"/>
+          <w:iCs w:val="false"/>
+        </w:rPr>
+        <w:tab/>
+      </w:r>
+      <w:r>
+        <w:rPr>
+          <w:i w:val="false"/>
+          <w:iCs w:val="false"/>
+        </w:rPr>
+        <w:t>当不一致发生时，他们可以使用通过法令的方法来矫正。举个例子，当前橄榄税的不统一意见可以通过一个新的定义特定的税的法令来消除。矫正不一致账本的难题是没人意识到不一致。</w:t>
+      </w:r>
+    </w:p>
+    <w:p>
+      <w:pPr>
+        <w:pStyle w:val="Normal"/>
+        <w:jc w:val="left"/>
+        <w:rPr/>
+      </w:pPr>
+      <w:r>
+        <w:rPr>
+          <w:i w:val="false"/>
+          <w:iCs w:val="false"/>
+        </w:rPr>
+        <w:tab/>
+      </w:r>
+      <w:r>
+        <w:rPr>
+          <w:i w:val="false"/>
+          <w:iCs w:val="false"/>
+        </w:rPr>
+        <w:t>不诚实的立法者或者立法者的失误的存在可以由议会建立以来几年后开始出现在账本中的冗余法令推断出。举例来说，该法令</w:t>
+      </w:r>
+    </w:p>
+    <w:p>
+      <w:pPr>
+        <w:pStyle w:val="Normal"/>
+        <w:jc w:val="center"/>
+        <w:rPr/>
+      </w:pPr>
+      <w:r>
+        <w:rPr>
+          <w:i w:val="false"/>
+          <w:iCs w:val="false"/>
+        </w:rPr>
+        <w:t>2</w:t>
+      </w:r>
+      <w:r>
+        <w:rPr>
+          <w:i w:val="false"/>
+          <w:iCs w:val="false"/>
+        </w:rPr>
+        <w:t>605: The olive tax is 9 drachmas per ton</w:t>
+      </w:r>
+    </w:p>
+    <w:p>
+      <w:pPr>
+        <w:pStyle w:val="Normal"/>
+        <w:jc w:val="left"/>
+        <w:rPr/>
+      </w:pPr>
+      <w:r>
+        <w:rPr/>
+        <w:t>被通过了</w:t>
+      </w:r>
+      <w:r>
+        <w:rPr/>
+        <w:t>，即使法令</w:t>
+      </w:r>
+      <w:r>
+        <w:rPr/>
+        <w:t>2155</w:t>
+      </w:r>
+      <w:r>
+        <w:rPr/>
+        <w:t>早就设定了橄榄税为</w:t>
+      </w:r>
+      <w:r>
+        <w:rPr/>
+        <w:t>9</w:t>
+      </w:r>
+      <w:r>
+        <w:rPr/>
+        <w:t>德克拉玛每吨，并且没有干预的法令改变它。议会明显地每六个月循环通过它的法律，这样即使立法者们的账本一开始不一致，所有的立法者都将会在六个月内同意当前的法律。这被认为通过使用这些冗余法令，</w:t>
+      </w:r>
+      <w:r>
+        <w:rPr/>
+        <w:t>Paxos</w:t>
+      </w:r>
+      <w:r>
+        <w:rPr/>
+        <w:t>人使得他们的议会自稳定。（自稳定是</w:t>
+      </w:r>
+      <w:r>
+        <w:rPr/>
+        <w:t>Dijkstra</w:t>
+      </w:r>
+      <w:r>
+        <w:rPr/>
+        <w:t>的创造的术语）</w:t>
+      </w:r>
+    </w:p>
+    <w:p>
+      <w:pPr>
+        <w:pStyle w:val="Normal"/>
+        <w:jc w:val="left"/>
+        <w:rPr/>
+      </w:pPr>
+      <w:r>
+        <w:rPr/>
+        <w:tab/>
+      </w:r>
+      <w:bookmarkStart w:id="2" w:name="__DdeLink__1969_1235300117"/>
+      <w:r>
+        <w:rPr/>
+        <w:t>尚不清楚议会如何在立法者可以随意去留的情况下定义自稳定性</w:t>
+      </w:r>
+      <w:bookmarkEnd w:id="2"/>
+      <w:r>
+        <w:rPr/>
+        <w:t>。</w:t>
+      </w:r>
+      <w:r>
+        <w:rPr/>
+        <w:t>Paxos</w:t>
+      </w:r>
+      <w:r>
+        <w:rPr/>
+        <w:t>人不会满意在一致性被保证前要求所有立法者同时在办公室中的定义。然而，实现一致性要求如果一个立法者有一个其他人没有的法令序号，则第二个立法者会将其写入自己的账本。</w:t>
+      </w:r>
+    </w:p>
+    <w:p>
+      <w:pPr>
+        <w:pStyle w:val="Normal"/>
+        <w:jc w:val="left"/>
+        <w:rPr/>
+      </w:pPr>
+      <w:r>
+        <w:rPr/>
+        <w:tab/>
+      </w:r>
+      <w:r>
+        <w:rPr/>
+        <w:t>不幸的是</w:t>
+      </w:r>
+      <w:r>
+        <w:rPr/>
+        <w:t>，我们还是不知道它们是如何提出或实现自稳定特性。</w:t>
+      </w:r>
+      <w:r>
+        <w:rPr/>
+        <w:t>Paxos</w:t>
+      </w:r>
+      <w:r>
+        <w:rPr/>
+        <w:t>的数学家们无疑定位到了问题，但是他们的工作成果未被找到。我希望未来对</w:t>
+      </w:r>
+      <w:r>
+        <w:rPr/>
+        <w:t>Paxos</w:t>
+      </w:r>
+      <w:r>
+        <w:rPr/>
+        <w:t>的考古发现可以给发掘自稳定性的手稿一个高的优先级。</w:t>
+      </w:r>
+    </w:p>
+    <w:p>
+      <w:pPr>
+        <w:pStyle w:val="Normal"/>
+        <w:jc w:val="left"/>
+        <w:rPr/>
+      </w:pPr>
+      <w:r>
+        <w:rPr/>
+        <w:tab/>
+      </w:r>
+      <w:r>
+        <w:rPr/>
+        <w:t xml:space="preserve">3.3.6 </w:t>
+      </w:r>
+      <w:r>
+        <w:rPr>
+          <w:i/>
+          <w:iCs/>
+        </w:rPr>
+        <w:t>Choosing New Legislators</w:t>
+      </w:r>
+      <w:r>
+        <w:rPr/>
+        <w:t xml:space="preserve"> </w:t>
       </w:r>
     </w:p>
     <w:p>
@@ -22825,7 +22954,7 @@
       <w:tblPr>
         <w:tblW w:w="9638" w:type="dxa"/>
         <w:jc w:val="left"/>
-        <w:tblInd w:w="34" w:type="dxa"/>
+        <w:tblInd w:w="32" w:type="dxa"/>
         <w:tblBorders>
           <w:top w:val="single" w:sz="2" w:space="0" w:color="000001"/>
           <w:left w:val="single" w:sz="2" w:space="0" w:color="000001"/>
@@ -22834,7 +22963,7 @@
         </w:tblBorders>
         <w:tblCellMar>
           <w:top w:w="55" w:type="dxa"/>
-          <w:left w:w="27" w:type="dxa"/>
+          <w:left w:w="24" w:type="dxa"/>
           <w:bottom w:w="55" w:type="dxa"/>
           <w:right w:w="55" w:type="dxa"/>
         </w:tblCellMar>
@@ -22856,7 +22985,7 @@
             </w:tcBorders>
             <w:shd w:fill="auto" w:val="clear"/>
             <w:tcMar>
-              <w:left w:w="27" w:type="dxa"/>
+              <w:left w:w="24" w:type="dxa"/>
             </w:tcMar>
           </w:tcPr>
           <w:p>
@@ -22883,7 +23012,7 @@
             </w:tcBorders>
             <w:shd w:fill="auto" w:val="clear"/>
             <w:tcMar>
-              <w:left w:w="27" w:type="dxa"/>
+              <w:left w:w="24" w:type="dxa"/>
             </w:tcMar>
           </w:tcPr>
           <w:p>
@@ -22911,7 +23040,7 @@
             </w:tcBorders>
             <w:shd w:fill="auto" w:val="clear"/>
             <w:tcMar>
-              <w:left w:w="27" w:type="dxa"/>
+              <w:left w:w="24" w:type="dxa"/>
             </w:tcMar>
           </w:tcPr>
           <w:p>
@@ -22938,7 +23067,7 @@
             </w:tcBorders>
             <w:shd w:fill="auto" w:val="clear"/>
             <w:tcMar>
-              <w:left w:w="27" w:type="dxa"/>
+              <w:left w:w="24" w:type="dxa"/>
             </w:tcMar>
           </w:tcPr>
           <w:p>
@@ -22966,7 +23095,7 @@
             </w:tcBorders>
             <w:shd w:fill="auto" w:val="clear"/>
             <w:tcMar>
-              <w:left w:w="27" w:type="dxa"/>
+              <w:left w:w="24" w:type="dxa"/>
             </w:tcMar>
           </w:tcPr>
           <w:p>
@@ -22993,7 +23122,7 @@
             </w:tcBorders>
             <w:shd w:fill="auto" w:val="clear"/>
             <w:tcMar>
-              <w:left w:w="27" w:type="dxa"/>
+              <w:left w:w="24" w:type="dxa"/>
             </w:tcMar>
           </w:tcPr>
           <w:p>
@@ -23021,7 +23150,7 @@
             </w:tcBorders>
             <w:shd w:fill="auto" w:val="clear"/>
             <w:tcMar>
-              <w:left w:w="27" w:type="dxa"/>
+              <w:left w:w="24" w:type="dxa"/>
             </w:tcMar>
           </w:tcPr>
           <w:p>
@@ -23048,7 +23177,7 @@
             </w:tcBorders>
             <w:shd w:fill="auto" w:val="clear"/>
             <w:tcMar>
-              <w:left w:w="27" w:type="dxa"/>
+              <w:left w:w="24" w:type="dxa"/>
             </w:tcMar>
           </w:tcPr>
           <w:p>
@@ -23076,7 +23205,7 @@
             </w:tcBorders>
             <w:shd w:fill="auto" w:val="clear"/>
             <w:tcMar>
-              <w:left w:w="27" w:type="dxa"/>
+              <w:left w:w="24" w:type="dxa"/>
             </w:tcMar>
           </w:tcPr>
           <w:p>
@@ -23104,7 +23233,7 @@
             </w:tcBorders>
             <w:shd w:fill="auto" w:val="clear"/>
             <w:tcMar>
-              <w:left w:w="27" w:type="dxa"/>
+              <w:left w:w="24" w:type="dxa"/>
             </w:tcMar>
           </w:tcPr>
           <w:p>
@@ -23132,7 +23261,7 @@
             </w:tcBorders>
             <w:shd w:fill="auto" w:val="clear"/>
             <w:tcMar>
-              <w:left w:w="27" w:type="dxa"/>
+              <w:left w:w="24" w:type="dxa"/>
             </w:tcMar>
           </w:tcPr>
           <w:p>
@@ -23160,7 +23289,7 @@
             </w:tcBorders>
             <w:shd w:fill="auto" w:val="clear"/>
             <w:tcMar>
-              <w:left w:w="27" w:type="dxa"/>
+              <w:left w:w="24" w:type="dxa"/>
             </w:tcMar>
           </w:tcPr>
           <w:p>
@@ -23188,7 +23317,7 @@
             </w:tcBorders>
             <w:shd w:fill="auto" w:val="clear"/>
             <w:tcMar>
-              <w:left w:w="27" w:type="dxa"/>
+              <w:left w:w="24" w:type="dxa"/>
             </w:tcMar>
           </w:tcPr>
           <w:p>
@@ -23216,7 +23345,7 @@
             </w:tcBorders>
             <w:shd w:fill="auto" w:val="clear"/>
             <w:tcMar>
-              <w:left w:w="27" w:type="dxa"/>
+              <w:left w:w="24" w:type="dxa"/>
             </w:tcMar>
           </w:tcPr>
           <w:p>
@@ -23244,7 +23373,7 @@
             </w:tcBorders>
             <w:shd w:fill="auto" w:val="clear"/>
             <w:tcMar>
-              <w:left w:w="27" w:type="dxa"/>
+              <w:left w:w="24" w:type="dxa"/>
             </w:tcMar>
           </w:tcPr>
           <w:p>
@@ -23272,7 +23401,7 @@
             </w:tcBorders>
             <w:shd w:fill="auto" w:val="clear"/>
             <w:tcMar>
-              <w:left w:w="27" w:type="dxa"/>
+              <w:left w:w="24" w:type="dxa"/>
             </w:tcMar>
           </w:tcPr>
           <w:p>
@@ -23280,8 +23409,8 @@
               <w:pStyle w:val="TableContents"/>
               <w:rPr/>
             </w:pPr>
-            <w:bookmarkStart w:id="2" w:name="__DdeLink__1438_948254039"/>
-            <w:bookmarkEnd w:id="2"/>
+            <w:bookmarkStart w:id="3" w:name="__DdeLink__1438_948254039"/>
+            <w:bookmarkEnd w:id="3"/>
             <w:r>
               <w:rPr/>
               <w:t>主席</w:t>
@@ -23302,7 +23431,7 @@
             </w:tcBorders>
             <w:shd w:fill="auto" w:val="clear"/>
             <w:tcMar>
-              <w:left w:w="27" w:type="dxa"/>
+              <w:left w:w="24" w:type="dxa"/>
             </w:tcMar>
           </w:tcPr>
           <w:p>
@@ -23330,7 +23459,7 @@
             </w:tcBorders>
             <w:shd w:fill="auto" w:val="clear"/>
             <w:tcMar>
-              <w:left w:w="27" w:type="dxa"/>
+              <w:left w:w="24" w:type="dxa"/>
             </w:tcMar>
           </w:tcPr>
           <w:p>
@@ -23358,7 +23487,7 @@
             </w:tcBorders>
             <w:shd w:fill="auto" w:val="clear"/>
             <w:tcMar>
-              <w:left w:w="27" w:type="dxa"/>
+              <w:left w:w="24" w:type="dxa"/>
             </w:tcMar>
           </w:tcPr>
           <w:p>
@@ -23386,7 +23515,7 @@
             </w:tcBorders>
             <w:shd w:fill="auto" w:val="clear"/>
             <w:tcMar>
-              <w:left w:w="27" w:type="dxa"/>
+              <w:left w:w="24" w:type="dxa"/>
             </w:tcMar>
           </w:tcPr>
           <w:p>
@@ -23414,7 +23543,7 @@
             </w:tcBorders>
             <w:shd w:fill="auto" w:val="clear"/>
             <w:tcMar>
-              <w:left w:w="27" w:type="dxa"/>
+              <w:left w:w="24" w:type="dxa"/>
             </w:tcMar>
           </w:tcPr>
           <w:p>
@@ -23442,7 +23571,7 @@
             </w:tcBorders>
             <w:shd w:fill="auto" w:val="clear"/>
             <w:tcMar>
-              <w:left w:w="27" w:type="dxa"/>
+              <w:left w:w="24" w:type="dxa"/>
             </w:tcMar>
           </w:tcPr>
           <w:p>
@@ -23470,7 +23599,7 @@
             </w:tcBorders>
             <w:shd w:fill="auto" w:val="clear"/>
             <w:tcMar>
-              <w:left w:w="27" w:type="dxa"/>
+              <w:left w:w="24" w:type="dxa"/>
             </w:tcMar>
           </w:tcPr>
           <w:p>
@@ -23498,7 +23627,7 @@
             </w:tcBorders>
             <w:shd w:fill="auto" w:val="clear"/>
             <w:tcMar>
-              <w:left w:w="27" w:type="dxa"/>
+              <w:left w:w="24" w:type="dxa"/>
             </w:tcMar>
           </w:tcPr>
           <w:p>
@@ -23526,7 +23655,7 @@
             </w:tcBorders>
             <w:shd w:fill="auto" w:val="clear"/>
             <w:tcMar>
-              <w:left w:w="27" w:type="dxa"/>
+              <w:left w:w="24" w:type="dxa"/>
             </w:tcMar>
           </w:tcPr>
           <w:p>
@@ -23554,7 +23683,7 @@
             </w:tcBorders>
             <w:shd w:fill="auto" w:val="clear"/>
             <w:tcMar>
-              <w:left w:w="27" w:type="dxa"/>
+              <w:left w:w="24" w:type="dxa"/>
             </w:tcMar>
           </w:tcPr>
           <w:p>
@@ -23565,6 +23694,63 @@
             <w:r>
               <w:rPr/>
               <w:t>法定人数</w:t>
+            </w:r>
+          </w:p>
+        </w:tc>
+      </w:tr>
+      <w:tr>
+        <w:trPr/>
+        <w:tc>
+          <w:tcPr>
+            <w:tcW w:w="4819" w:type="dxa"/>
+            <w:tcBorders>
+              <w:left w:val="single" w:sz="2" w:space="0" w:color="000001"/>
+              <w:bottom w:val="single" w:sz="2" w:space="0" w:color="000001"/>
+              <w:insideH w:val="single" w:sz="2" w:space="0" w:color="000001"/>
+            </w:tcBorders>
+            <w:shd w:fill="auto" w:val="clear"/>
+            <w:tcMar>
+              <w:left w:w="24" w:type="dxa"/>
+            </w:tcMar>
+          </w:tcPr>
+          <w:p>
+            <w:pPr>
+              <w:pStyle w:val="Normal"/>
+              <w:jc w:val="left"/>
+              <w:rPr/>
+            </w:pPr>
+            <w:r>
+              <w:rPr>
+                <w:i w:val="false"/>
+                <w:iCs w:val="false"/>
+              </w:rPr>
+              <w:t>drachmas</w:t>
+            </w:r>
+          </w:p>
+        </w:tc>
+        <w:tc>
+          <w:tcPr>
+            <w:tcW w:w="4818" w:type="dxa"/>
+            <w:tcBorders>
+              <w:left w:val="single" w:sz="2" w:space="0" w:color="000001"/>
+              <w:bottom w:val="single" w:sz="2" w:space="0" w:color="000001"/>
+              <w:right w:val="single" w:sz="2" w:space="0" w:color="000001"/>
+              <w:insideH w:val="single" w:sz="2" w:space="0" w:color="000001"/>
+              <w:insideV w:val="single" w:sz="2" w:space="0" w:color="000001"/>
+            </w:tcBorders>
+            <w:shd w:fill="auto" w:val="clear"/>
+            <w:tcMar>
+              <w:left w:w="24" w:type="dxa"/>
+            </w:tcMar>
+          </w:tcPr>
+          <w:p>
+            <w:pPr>
+              <w:pStyle w:val="TableContents"/>
+              <w:rPr/>
+            </w:pPr>
+            <w:r>
+              <w:rPr/>
+              <w:t>德克拉玛</w:t>
             </w:r>
           </w:p>
         </w:tc>

</xml_diff>